<commit_message>
Working on maths assignment
</commit_message>
<xml_diff>
--- a/Sem 1/Elements of computer science/Database/Assigment1 Final.docx
+++ b/Sem 1/Elements of computer science/Database/Assigment1 Final.docx
@@ -21,7 +21,54 @@
         <w:t>Elements of Computer Science: Database Assignment 1</w:t>
       </w:r>
     </w:p>
-    <w:p/>
+    <w:p>
+      <w:pPr>
+        <w:rPr>
+          <w:b/>
+          <w:bCs/>
+          <w:sz w:val="36"/>
+          <w:szCs w:val="36"/>
+        </w:rPr>
+      </w:pPr>
+      <w:r>
+        <w:rPr>
+          <w:b/>
+          <w:bCs/>
+          <w:sz w:val="36"/>
+          <w:szCs w:val="36"/>
+        </w:rPr>
+        <w:t>Ayush Yadav</w:t>
+      </w:r>
+      <w:r>
+        <w:rPr>
+          <w:b/>
+          <w:bCs/>
+          <w:sz w:val="36"/>
+          <w:szCs w:val="36"/>
+        </w:rPr>
+        <w:br/>
+      </w:r>
+      <w:proofErr w:type="gramStart"/>
+      <w:r>
+        <w:rPr>
+          <w:b/>
+          <w:bCs/>
+          <w:sz w:val="36"/>
+          <w:szCs w:val="36"/>
+        </w:rPr>
+        <w:t>ID  -</w:t>
+      </w:r>
+      <w:proofErr w:type="gramEnd"/>
+      <w:r>
+        <w:rPr>
+          <w:b/>
+          <w:bCs/>
+          <w:sz w:val="36"/>
+          <w:szCs w:val="36"/>
+        </w:rPr>
+        <w:t xml:space="preserve"> 1836420</w:t>
+      </w:r>
+    </w:p>
     <w:p>
       <w:pPr>
         <w:rPr>
@@ -95,13 +142,7 @@
         </w:numPr>
       </w:pPr>
       <w:r>
-        <w:t xml:space="preserve">Faster Requests: Processing </w:t>
-      </w:r>
-      <w:r>
-        <w:t xml:space="preserve">time </w:t>
-      </w:r>
-      <w:r>
-        <w:t>can be decreased greatly because multiple data servers are ready to handle the requests.</w:t>
+        <w:t>Faster Requests: Processing time can be decreased greatly because multiple data servers are ready to handle the requests.</w:t>
       </w:r>
     </w:p>
     <w:p>
@@ -113,10 +154,7 @@
         </w:numPr>
       </w:pPr>
       <w:r>
-        <w:t>S</w:t>
-      </w:r>
-      <w:r>
-        <w:t>calability: Scalability is straightforward, as it can be achieved horizontally by adding more data servers.</w:t>
+        <w:t>Scalability: Scalability is straightforward, as it can be achieved horizontally by adding more data servers.</w:t>
       </w:r>
     </w:p>
     <w:p>
@@ -172,13 +210,7 @@
         </w:numPr>
       </w:pPr>
       <w:r>
-        <w:t xml:space="preserve">Difficulty Maintaining Integrity: In the case of a write request, an infrastructure must be implemented to modify the respective data across all data </w:t>
-      </w:r>
-      <w:r>
-        <w:t>centres</w:t>
-      </w:r>
-      <w:r>
-        <w:t>. In complicated systems, this also increases the risk of data mismatch, resulting in a flawed system.</w:t>
+        <w:t>Difficulty Maintaining Integrity: In the case of a write request, an infrastructure must be implemented to modify the respective data across all data centres. In complicated systems, this also increases the risk of data mismatch, resulting in a flawed system.</w:t>
       </w:r>
     </w:p>
     <w:p>
@@ -190,22 +222,8 @@
         </w:numPr>
       </w:pPr>
       <w:r>
-        <w:t>I</w:t>
-      </w:r>
-      <w:r>
-        <w:t xml:space="preserve">ncreased </w:t>
-      </w:r>
-      <w:r>
-        <w:t xml:space="preserve">Cost: </w:t>
-      </w:r>
-      <w:r>
-        <w:t xml:space="preserve"> This operation might become costly as the system evolves. Additionally, maintaining these extra data </w:t>
-      </w:r>
-      <w:r>
-        <w:t>servers</w:t>
-      </w:r>
-      <w:r>
-        <w:t xml:space="preserve"> can be expensive to implement.</w:t>
+        <w:lastRenderedPageBreak/>
+        <w:t>Increased Cost:  This operation might become costly as the system evolves. Additionally, maintaining these extra data servers can be expensive to implement.</w:t>
       </w:r>
     </w:p>
     <w:p>
@@ -222,7 +240,6 @@
           <w:sz w:val="40"/>
           <w:szCs w:val="40"/>
         </w:rPr>
-        <w:lastRenderedPageBreak/>
         <w:t>2</w:t>
       </w:r>
       <w:r>
@@ -360,13 +377,7 @@
         <w:t>Secure Centralized Storage:</w:t>
       </w:r>
       <w:r>
-        <w:t xml:space="preserve"> It implements a </w:t>
-      </w:r>
-      <w:r>
-        <w:t>centre</w:t>
-      </w:r>
-      <w:r>
-        <w:t xml:space="preserve"> where data can be stored securely; it is safe, tamper-free, and can be backed up as well to mitigate data loss.</w:t>
+        <w:t xml:space="preserve"> It implements a centre where data can be stored securely; it is safe, tamper-free, and can be backed up as well to mitigate data loss.</w:t>
       </w:r>
     </w:p>
     <w:p>
@@ -461,421 +472,162 @@
           <w:sz w:val="40"/>
           <w:szCs w:val="40"/>
         </w:rPr>
-        <w:lastRenderedPageBreak/>
         <w:t>3.</w:t>
       </w:r>
     </w:p>
     <w:p>
       <w:pPr>
         <w:rPr>
-          <w:b/>
-          <w:bCs/>
           <w:sz w:val="40"/>
           <w:szCs w:val="40"/>
         </w:rPr>
       </w:pPr>
       <w:r>
-        <w:rPr>
-          <w:b/>
-          <w:bCs/>
-        </w:rPr>
         <w:t>Proof of Set Equality: Ma = Mb</w:t>
       </w:r>
     </w:p>
     <w:p>
-      <w:pPr>
-        <w:rPr>
-          <w:b/>
-          <w:bCs/>
-        </w:rPr>
-      </w:pPr>
-      <w:r>
-        <w:rPr>
-          <w:b/>
-          <w:bCs/>
-        </w:rPr>
+      <w:r>
         <w:t>To prove Ma = Mb, where:</w:t>
       </w:r>
     </w:p>
     <w:p>
-      <w:pPr>
-        <w:rPr>
-          <w:b/>
-          <w:bCs/>
-        </w:rPr>
-      </w:pPr>
-      <w:r>
-        <w:rPr>
-          <w:b/>
-          <w:bCs/>
-        </w:rPr>
+      <w:r>
         <w:t xml:space="preserve">- Ma = </w:t>
       </w:r>
       <w:proofErr w:type="gramStart"/>
       <w:r>
-        <w:rPr>
-          <w:b/>
-          <w:bCs/>
-        </w:rPr>
         <w:t>{ x</w:t>
       </w:r>
       <w:proofErr w:type="gramEnd"/>
       <w:r>
-        <w:rPr>
-          <w:b/>
-          <w:bCs/>
-        </w:rPr>
         <w:t xml:space="preserve"> | x in N and x is </w:t>
       </w:r>
       <w:proofErr w:type="gramStart"/>
       <w:r>
-        <w:rPr>
-          <w:b/>
-          <w:bCs/>
-        </w:rPr>
         <w:t>odd }</w:t>
       </w:r>
       <w:proofErr w:type="gramEnd"/>
     </w:p>
     <w:p>
-      <w:pPr>
-        <w:rPr>
-          <w:b/>
-          <w:bCs/>
-        </w:rPr>
-      </w:pPr>
-      <w:r>
-        <w:rPr>
-          <w:b/>
-          <w:bCs/>
-        </w:rPr>
+      <w:r>
         <w:t xml:space="preserve">- Mb = </w:t>
       </w:r>
       <w:proofErr w:type="gramStart"/>
       <w:r>
-        <w:rPr>
-          <w:b/>
-          <w:bCs/>
-        </w:rPr>
         <w:t>{ x</w:t>
       </w:r>
       <w:proofErr w:type="gramEnd"/>
       <w:r>
-        <w:rPr>
-          <w:b/>
-          <w:bCs/>
-        </w:rPr>
         <w:t xml:space="preserve"> | x in N and y in N such that x + 1 = 2</w:t>
       </w:r>
       <w:proofErr w:type="gramStart"/>
       <w:r>
-        <w:rPr>
-          <w:b/>
-          <w:bCs/>
-        </w:rPr>
         <w:t>y }</w:t>
       </w:r>
       <w:proofErr w:type="gramEnd"/>
     </w:p>
     <w:p>
-      <w:pPr>
-        <w:rPr>
-          <w:b/>
-          <w:bCs/>
-        </w:rPr>
-      </w:pPr>
-      <w:r>
-        <w:rPr>
-          <w:b/>
-          <w:bCs/>
-        </w:rPr>
+      <w:r>
         <w:t>and assuming N = {1, 2, 3, ...}</w:t>
       </w:r>
     </w:p>
     <w:p>
-      <w:pPr>
-        <w:rPr>
-          <w:b/>
-          <w:bCs/>
-        </w:rPr>
-      </w:pPr>
-      <w:r>
-        <w:rPr>
-          <w:b/>
-          <w:bCs/>
-        </w:rPr>
+      <w:r>
         <w:t>we show mutual inclusion: Ma subset Mb and Mb subset Ma.</w:t>
       </w:r>
     </w:p>
     <w:p>
-      <w:pPr>
-        <w:rPr>
-          <w:b/>
-          <w:bCs/>
-        </w:rPr>
-      </w:pPr>
-      <w:r>
-        <w:rPr>
-          <w:b/>
-          <w:bCs/>
-        </w:rPr>
+      <w:r>
         <w:t>Part 1: Ma subset Mb</w:t>
       </w:r>
     </w:p>
     <w:p>
-      <w:pPr>
-        <w:rPr>
-          <w:b/>
-          <w:bCs/>
-        </w:rPr>
-      </w:pPr>
-      <w:r>
-        <w:rPr>
-          <w:b/>
-          <w:bCs/>
-        </w:rPr>
+      <w:r>
         <w:t xml:space="preserve">Let x be in </w:t>
       </w:r>
       <w:proofErr w:type="spellStart"/>
       <w:r>
-        <w:rPr>
-          <w:b/>
-          <w:bCs/>
-        </w:rPr>
         <w:t>Ma</w:t>
       </w:r>
       <w:proofErr w:type="spellEnd"/>
       <w:r>
-        <w:rPr>
-          <w:b/>
-          <w:bCs/>
-        </w:rPr>
-        <w:t>.</w:t>
-      </w:r>
-      <w:r>
-        <w:rPr>
-          <w:b/>
-          <w:bCs/>
-        </w:rPr>
-        <w:t xml:space="preserve"> </w:t>
-      </w:r>
-      <w:proofErr w:type="gramStart"/>
-      <w:r>
-        <w:rPr>
-          <w:b/>
-          <w:bCs/>
-        </w:rPr>
-        <w:t>S</w:t>
-      </w:r>
-      <w:r>
-        <w:rPr>
-          <w:b/>
-          <w:bCs/>
-        </w:rPr>
-        <w:t>o</w:t>
-      </w:r>
-      <w:proofErr w:type="gramEnd"/>
-      <w:r>
-        <w:rPr>
-          <w:b/>
-          <w:bCs/>
-        </w:rPr>
+        <w:t xml:space="preserve">. </w:t>
+      </w:r>
+      <w:proofErr w:type="gramStart"/>
+      <w:r>
+        <w:t>So</w:t>
+      </w:r>
+      <w:proofErr w:type="gramEnd"/>
+      <w:r>
         <w:t xml:space="preserve"> by definition, x = 2k + 1 for some integer k &gt;= 0.  </w:t>
       </w:r>
     </w:p>
     <w:p>
-      <w:pPr>
-        <w:rPr>
-          <w:b/>
-          <w:bCs/>
-        </w:rPr>
-      </w:pPr>
-      <w:r>
-        <w:rPr>
-          <w:b/>
-          <w:bCs/>
-        </w:rPr>
+      <w:r>
         <w:t xml:space="preserve">Thus, x + 1 = 2k + 2 = 2(k + 1).  </w:t>
       </w:r>
     </w:p>
     <w:p>
-      <w:pPr>
-        <w:rPr>
-          <w:b/>
-          <w:bCs/>
-        </w:rPr>
-      </w:pPr>
-      <w:r>
-        <w:rPr>
-          <w:b/>
-          <w:bCs/>
-        </w:rPr>
+      <w:r>
         <w:t xml:space="preserve">Let y = k + 1. Since k &gt;= 0, y &gt;= 1, so y in N.  </w:t>
       </w:r>
     </w:p>
     <w:p>
-      <w:pPr>
-        <w:rPr>
-          <w:b/>
-          <w:bCs/>
-        </w:rPr>
-      </w:pPr>
-      <w:r>
-        <w:rPr>
-          <w:b/>
-          <w:bCs/>
-        </w:rPr>
+      <w:r>
         <w:t xml:space="preserve">Therefore, there exists y in N such that x + 1 = 2y, which means x in Mb.  </w:t>
       </w:r>
     </w:p>
     <w:p>
-      <w:pPr>
-        <w:rPr>
-          <w:b/>
-          <w:bCs/>
-        </w:rPr>
-      </w:pPr>
-      <w:r>
-        <w:rPr>
-          <w:b/>
-          <w:bCs/>
-        </w:rPr>
+      <w:r>
         <w:t>Hence, Ma subset Mb.</w:t>
       </w:r>
     </w:p>
     <w:p>
-      <w:pPr>
-        <w:rPr>
-          <w:b/>
-          <w:bCs/>
-        </w:rPr>
-      </w:pPr>
-      <w:r>
-        <w:rPr>
-          <w:b/>
-          <w:bCs/>
-        </w:rPr>
+      <w:r>
         <w:t>Part 2: Mb subset Ma</w:t>
       </w:r>
     </w:p>
     <w:p>
-      <w:pPr>
-        <w:rPr>
-          <w:b/>
-          <w:bCs/>
-        </w:rPr>
-      </w:pPr>
-      <w:r>
-        <w:rPr>
-          <w:b/>
-          <w:bCs/>
-        </w:rPr>
+      <w:r>
         <w:t xml:space="preserve">Let x be in Mb. such that x + 1 = 2y.  </w:t>
       </w:r>
     </w:p>
     <w:p>
-      <w:pPr>
-        <w:rPr>
-          <w:b/>
-          <w:bCs/>
-        </w:rPr>
-      </w:pPr>
-      <w:r>
-        <w:rPr>
-          <w:b/>
-          <w:bCs/>
-        </w:rPr>
+      <w:r>
         <w:t xml:space="preserve">x = 2y - 1.  </w:t>
       </w:r>
     </w:p>
     <w:p>
-      <w:pPr>
-        <w:rPr>
-          <w:b/>
-          <w:bCs/>
-        </w:rPr>
-      </w:pPr>
-      <w:r>
-        <w:rPr>
-          <w:b/>
-          <w:bCs/>
-        </w:rPr>
+      <w:r>
         <w:t xml:space="preserve">Since y &gt;= 1, x = 2(1) - 1 = 1, x = 2(2) - 1 = 3, etc., so x is odd (as it is one less than a multiple of 2).  </w:t>
       </w:r>
     </w:p>
     <w:p>
-      <w:pPr>
-        <w:rPr>
-          <w:b/>
-          <w:bCs/>
-        </w:rPr>
-      </w:pPr>
-      <w:r>
-        <w:rPr>
-          <w:b/>
-          <w:bCs/>
-        </w:rPr>
+      <w:r>
         <w:t xml:space="preserve">Thus, x is odd and x in N, so x in </w:t>
       </w:r>
       <w:proofErr w:type="spellStart"/>
       <w:r>
-        <w:rPr>
-          <w:b/>
-          <w:bCs/>
-        </w:rPr>
         <w:t>Ma</w:t>
       </w:r>
       <w:proofErr w:type="spellEnd"/>
       <w:r>
-        <w:rPr>
-          <w:b/>
-          <w:bCs/>
-        </w:rPr>
         <w:t xml:space="preserve">.  </w:t>
       </w:r>
     </w:p>
     <w:p>
-      <w:pPr>
-        <w:rPr>
-          <w:b/>
-          <w:bCs/>
-        </w:rPr>
-      </w:pPr>
-      <w:r>
-        <w:rPr>
-          <w:b/>
-          <w:bCs/>
-        </w:rPr>
+      <w:r>
         <w:t>Hence, Mb subset Ma.</w:t>
       </w:r>
     </w:p>
     <w:p>
-      <w:pPr>
-        <w:rPr>
-          <w:b/>
-          <w:bCs/>
-        </w:rPr>
-      </w:pPr>
-      <w:r>
-        <w:rPr>
-          <w:b/>
-          <w:bCs/>
-        </w:rPr>
+      <w:r>
         <w:t xml:space="preserve">Since Ma subset Mb and Mb subset Ma, it follows that Ma = Mb.  </w:t>
       </w:r>
     </w:p>
     <w:p>
-      <w:pPr>
-        <w:rPr>
-          <w:b/>
-          <w:bCs/>
-        </w:rPr>
-      </w:pPr>
-      <w:r>
-        <w:rPr>
-          <w:b/>
-          <w:bCs/>
-        </w:rPr>
+      <w:r>
         <w:t>Both sets consist precisely of the odd positive integers: {1, 3, 5, 7, ...}.</w:t>
       </w:r>
     </w:p>
@@ -918,12 +670,6 @@
       </w:pPr>
     </w:p>
     <w:p>
-      <w:pPr>
-        <w:rPr>
-          <w:b/>
-          <w:bCs/>
-        </w:rPr>
-      </w:pPr>
       <w:r>
         <w:rPr>
           <w:b/>
@@ -931,7 +677,6 @@
           <w:sz w:val="40"/>
           <w:szCs w:val="40"/>
         </w:rPr>
-        <w:lastRenderedPageBreak/>
         <w:t>4</w:t>
       </w:r>
       <w:r>
@@ -944,235 +689,372 @@
         <w:br/>
       </w:r>
       <w:r>
-        <w:rPr>
-          <w:b/>
-          <w:bCs/>
-        </w:rPr>
         <w:t xml:space="preserve">a. Cardinality of A = 4 Cardinality of B = </w:t>
       </w:r>
       <w:r>
-        <w:rPr>
-          <w:b/>
-          <w:bCs/>
-        </w:rPr>
         <w:t>3</w:t>
       </w:r>
     </w:p>
     <w:p>
-      <w:pPr>
-        <w:rPr>
-          <w:b/>
-          <w:bCs/>
-        </w:rPr>
-      </w:pPr>
-      <w:r>
-        <w:rPr>
-          <w:b/>
-          <w:bCs/>
-        </w:rPr>
+      <w:r>
         <w:t>b.</w:t>
       </w:r>
       <w:r>
+        <w:t xml:space="preserve"> Elements are ordered pairs (</w:t>
+      </w:r>
+      <w:proofErr w:type="gramStart"/>
+      <w:r>
+        <w:t>x,y</w:t>
+      </w:r>
+      <w:proofErr w:type="gramEnd"/>
+      <w:r>
+        <w:t>) where the first coordinate is x and the second is y. Order matters i.e. (1,2</w:t>
+      </w:r>
+      <w:proofErr w:type="gramStart"/>
+      <w:r>
+        <w:t>) !</w:t>
+      </w:r>
+      <w:proofErr w:type="gramEnd"/>
+      <w:r>
+        <w:t>= (2,1)</w:t>
+      </w:r>
+      <w:r>
+        <w:t>. A is an equivalence relation.</w:t>
+      </w:r>
+    </w:p>
+    <w:p>
+      <w:r>
+        <w:t xml:space="preserve">c. </w:t>
+      </w:r>
+      <w:r>
+        <w:t xml:space="preserve">No, A is not an equivalence relation on </w:t>
+      </w:r>
+      <w:r>
+        <w:rPr>
+          <w:rFonts w:ascii="Cambria Math" w:hAnsi="Cambria Math" w:cs="Cambria Math"/>
+        </w:rPr>
+        <w:t>N</w:t>
+      </w:r>
+      <w:r>
+        <w:t>.</w:t>
+      </w:r>
+    </w:p>
+    <w:p>
+      <w:r>
+        <w:t xml:space="preserve">To determine this, </w:t>
+      </w:r>
+      <w:r>
+        <w:t xml:space="preserve">A </w:t>
+      </w:r>
+      <w:r>
+        <w:t>must satisfy three properties: reflexivity, symmetry, and transitivity</w:t>
+      </w:r>
+    </w:p>
+    <w:p>
+      <w:r>
+        <w:t xml:space="preserve">Reflexivity: For every </w:t>
+      </w:r>
+      <w:r>
+        <w:t>n belongs to N in A.</w:t>
+      </w:r>
+      <w:r>
+        <w:t xml:space="preserve"> This fails because A only </w:t>
+      </w:r>
+      <w:r>
+        <w:t>contains (</w:t>
+      </w:r>
+      <w:r>
+        <w:t>1,1</w:t>
+      </w:r>
+      <w:proofErr w:type="gramStart"/>
+      <w:r>
+        <w:t>)  and</w:t>
+      </w:r>
+      <w:proofErr w:type="gramEnd"/>
+      <w:r>
+        <w:t xml:space="preserve">  (2,2</w:t>
+      </w:r>
+      <w:proofErr w:type="gramStart"/>
+      <w:r>
+        <w:t>) ,</w:t>
+      </w:r>
+      <w:proofErr w:type="gramEnd"/>
+      <w:r>
+        <w:t xml:space="preserve"> but not (3,3</w:t>
+      </w:r>
+      <w:proofErr w:type="gramStart"/>
+      <w:r>
+        <w:t>)  or</w:t>
+      </w:r>
+      <w:proofErr w:type="gramEnd"/>
+      <w:r>
         <w:t xml:space="preserve"> </w:t>
       </w:r>
-      <w:r>
-        <w:rPr>
-          <w:b/>
-          <w:bCs/>
-        </w:rPr>
-        <w:t xml:space="preserve">Elements are ordered pairs </w:t>
-      </w:r>
-      <w:r>
-        <w:rPr>
-          <w:b/>
-          <w:bCs/>
-        </w:rPr>
-        <w:t>(</w:t>
-      </w:r>
-      <w:proofErr w:type="gramStart"/>
-      <w:r>
-        <w:rPr>
-          <w:b/>
-          <w:bCs/>
-        </w:rPr>
-        <w:t>x,y</w:t>
-      </w:r>
-      <w:proofErr w:type="gramEnd"/>
-      <w:r>
-        <w:rPr>
-          <w:b/>
-          <w:bCs/>
-        </w:rPr>
-        <w:t xml:space="preserve">) </w:t>
-      </w:r>
-      <w:r>
-        <w:rPr>
-          <w:b/>
-          <w:bCs/>
-        </w:rPr>
-        <w:t xml:space="preserve">where the first coordinate is </w:t>
-      </w:r>
-      <w:r>
-        <w:rPr>
-          <w:b/>
-          <w:bCs/>
-        </w:rPr>
-        <w:t xml:space="preserve">x </w:t>
-      </w:r>
-      <w:r>
-        <w:rPr>
-          <w:b/>
-          <w:bCs/>
-        </w:rPr>
-        <w:t xml:space="preserve">and the second is </w:t>
-      </w:r>
-      <w:r>
-        <w:rPr>
-          <w:b/>
-          <w:bCs/>
-        </w:rPr>
-        <w:t>y</w:t>
-      </w:r>
-      <w:r>
-        <w:rPr>
-          <w:b/>
-          <w:bCs/>
-        </w:rPr>
-        <w:t>. Order matters</w:t>
-      </w:r>
-      <w:r>
-        <w:rPr>
-          <w:b/>
-          <w:bCs/>
-        </w:rPr>
-        <w:t xml:space="preserve"> i.e. (1,2</w:t>
-      </w:r>
-      <w:proofErr w:type="gramStart"/>
-      <w:r>
-        <w:rPr>
-          <w:b/>
-          <w:bCs/>
-        </w:rPr>
-        <w:t>) !</w:t>
-      </w:r>
-      <w:proofErr w:type="gramEnd"/>
-      <w:r>
-        <w:rPr>
-          <w:b/>
-          <w:bCs/>
-        </w:rPr>
-        <w:t>= (2,1)</w:t>
-      </w:r>
-      <w:r>
-        <w:rPr>
-          <w:b/>
-          <w:bCs/>
-        </w:rPr>
-        <w:t>. A is an equivalence relation.</w:t>
-      </w:r>
-    </w:p>
-    <w:p>
-      <w:pPr>
-        <w:rPr>
-          <w:b/>
-          <w:bCs/>
-        </w:rPr>
-      </w:pPr>
-      <w:r>
-        <w:rPr>
-          <w:b/>
-          <w:bCs/>
-        </w:rPr>
-        <w:t xml:space="preserve">c. </w:t>
-      </w:r>
-    </w:p>
-    <w:p>
-      <w:pPr>
-        <w:rPr>
-          <w:b/>
-          <w:bCs/>
-        </w:rPr>
-      </w:pPr>
-      <w:r>
-        <w:rPr>
-          <w:b/>
-          <w:bCs/>
-        </w:rPr>
+      <w:proofErr w:type="gramStart"/>
+      <w:r>
+        <w:t>any  (</w:t>
+      </w:r>
+      <w:proofErr w:type="gramEnd"/>
+      <w:r>
+        <w:t>n,</w:t>
+      </w:r>
+      <w:r>
+        <w:t xml:space="preserve"> </w:t>
+      </w:r>
+      <w:r>
+        <w:t>n).</w:t>
+      </w:r>
+    </w:p>
+    <w:p>
+      <w:r>
+        <w:t xml:space="preserve">Symmetry: </w:t>
+      </w:r>
+      <w:r>
+        <w:t>If (</w:t>
+      </w:r>
+      <w:r>
+        <w:t>x,</w:t>
+      </w:r>
+      <w:r>
+        <w:t xml:space="preserve"> </w:t>
+      </w:r>
+      <w:proofErr w:type="gramStart"/>
+      <w:r>
+        <w:t xml:space="preserve">y) </w:t>
+      </w:r>
+      <w:r>
+        <w:t xml:space="preserve"> </w:t>
+      </w:r>
+      <w:r>
+        <w:t>in</w:t>
+      </w:r>
+      <w:proofErr w:type="gramEnd"/>
+      <w:r>
+        <w:t xml:space="preserve"> </w:t>
+      </w:r>
+      <w:proofErr w:type="gramStart"/>
+      <w:r>
+        <w:t xml:space="preserve">A </w:t>
+      </w:r>
+      <w:r>
+        <w:t>,</w:t>
+      </w:r>
+      <w:r>
+        <w:t>then</w:t>
+      </w:r>
+      <w:proofErr w:type="gramEnd"/>
+      <w:r>
+        <w:t xml:space="preserve"> (y,</w:t>
+      </w:r>
+      <w:r>
+        <w:t xml:space="preserve"> </w:t>
+      </w:r>
+      <w:r>
+        <w:t xml:space="preserve">x) in </w:t>
+      </w:r>
+      <w:proofErr w:type="gramStart"/>
+      <w:r>
+        <w:t xml:space="preserve">A </w:t>
+      </w:r>
+      <w:r>
+        <w:t>.</w:t>
+      </w:r>
+      <w:proofErr w:type="gramEnd"/>
+      <w:r>
+        <w:t xml:space="preserve"> This holds, as the pairs are symmetric: (1,2</w:t>
+      </w:r>
+      <w:proofErr w:type="gramStart"/>
+      <w:r>
+        <w:t>)  and</w:t>
+      </w:r>
+      <w:proofErr w:type="gramEnd"/>
+      <w:r>
+        <w:t xml:space="preserve"> (2,1) both appear.</w:t>
+      </w:r>
+    </w:p>
+    <w:p>
+      <w:r>
+        <w:t xml:space="preserve">Transitivity: </w:t>
+      </w:r>
+      <w:proofErr w:type="gramStart"/>
+      <w:r>
+        <w:t>If  (</w:t>
+      </w:r>
+      <w:proofErr w:type="gramEnd"/>
+      <w:r>
+        <w:t>x,</w:t>
+      </w:r>
+      <w:r>
+        <w:t xml:space="preserve"> </w:t>
+      </w:r>
+      <w:proofErr w:type="gramStart"/>
+      <w:r>
+        <w:t xml:space="preserve">y) </w:t>
+      </w:r>
+      <w:r>
+        <w:t xml:space="preserve"> </w:t>
+      </w:r>
+      <w:r>
+        <w:t>in</w:t>
+      </w:r>
+      <w:proofErr w:type="gramEnd"/>
+      <w:r>
+        <w:t xml:space="preserve"> A </w:t>
+      </w:r>
+      <w:proofErr w:type="gramStart"/>
+      <w:r>
+        <w:t>and  (</w:t>
+      </w:r>
+      <w:proofErr w:type="gramEnd"/>
+      <w:r>
+        <w:t>y,</w:t>
+      </w:r>
+      <w:r>
+        <w:t xml:space="preserve"> </w:t>
+      </w:r>
+      <w:r>
+        <w:t xml:space="preserve">z) in </w:t>
+      </w:r>
+      <w:proofErr w:type="gramStart"/>
+      <w:r>
+        <w:t>A ,</w:t>
+      </w:r>
+      <w:proofErr w:type="gramEnd"/>
+      <w:r>
+        <w:t xml:space="preserve"> </w:t>
+      </w:r>
+      <w:proofErr w:type="gramStart"/>
+      <w:r>
+        <w:t>then  (</w:t>
+      </w:r>
+      <w:proofErr w:type="gramEnd"/>
+      <w:r>
+        <w:t>x,</w:t>
+      </w:r>
+      <w:r>
+        <w:t xml:space="preserve"> </w:t>
+      </w:r>
+      <w:r>
+        <w:t xml:space="preserve">z) n </w:t>
+      </w:r>
+      <w:proofErr w:type="gramStart"/>
+      <w:r>
+        <w:t>A .</w:t>
+      </w:r>
+      <w:proofErr w:type="gramEnd"/>
+      <w:r>
+        <w:t xml:space="preserve"> This holds on the elements present (e.g., (1,2) and (2,1) </w:t>
+      </w:r>
+      <w:proofErr w:type="gramStart"/>
+      <w:r>
+        <w:t>imply  (</w:t>
+      </w:r>
+      <w:proofErr w:type="gramEnd"/>
+      <w:r>
+        <w:t>1,1</w:t>
+      </w:r>
+      <w:proofErr w:type="gramStart"/>
+      <w:r>
+        <w:t>) ,</w:t>
+      </w:r>
+      <w:proofErr w:type="gramEnd"/>
+      <w:r>
+        <w:t xml:space="preserve"> which is in A).</w:t>
+      </w:r>
+    </w:p>
+    <w:p>
+      <w:r>
+        <w:t>Since reflexivity fails, A is not an equivalence relation.</w:t>
+      </w:r>
+    </w:p>
+    <w:p>
+      <w:r>
         <w:t>d. No, they are not equal.</w:t>
       </w:r>
-    </w:p>
-    <w:p>
-      <w:pPr>
-        <w:rPr>
-          <w:b/>
-          <w:bCs/>
-        </w:rPr>
-      </w:pPr>
-      <w:r>
-        <w:rPr>
-          <w:b/>
-          <w:bCs/>
-        </w:rPr>
+      <w:r>
+        <w:br/>
+        <w:t>M0: {((1,1</w:t>
+      </w:r>
+      <w:proofErr w:type="gramStart"/>
+      <w:r>
+        <w:t>),(</w:t>
+      </w:r>
+      <w:proofErr w:type="gramEnd"/>
+      <w:r>
+        <w:t>1,2,3)), ((2,2</w:t>
+      </w:r>
+      <w:proofErr w:type="gramStart"/>
+      <w:r>
+        <w:t>),(</w:t>
+      </w:r>
+      <w:proofErr w:type="gramEnd"/>
+      <w:r>
+        <w:t>1,2,3) ….}</w:t>
+      </w:r>
+    </w:p>
+    <w:p>
+      <w:r>
+        <w:t>M1: {((1,2,3</w:t>
+      </w:r>
+      <w:proofErr w:type="gramStart"/>
+      <w:r>
+        <w:t>),(</w:t>
+      </w:r>
+      <w:proofErr w:type="gramEnd"/>
+      <w:r>
+        <w:t>1,1</w:t>
+      </w:r>
+      <w:proofErr w:type="gramStart"/>
+      <w:r>
+        <w:t>),(</w:t>
+      </w:r>
+      <w:proofErr w:type="gramEnd"/>
+      <w:r>
+        <w:t>(4,5,6</w:t>
+      </w:r>
+      <w:proofErr w:type="gramStart"/>
+      <w:r>
+        <w:t>),(</w:t>
+      </w:r>
+      <w:proofErr w:type="gramEnd"/>
+      <w:r>
+        <w:t>1,</w:t>
+      </w:r>
+      <w:proofErr w:type="gramStart"/>
+      <w:r>
+        <w:t>1)…</w:t>
+      </w:r>
+      <w:proofErr w:type="gramEnd"/>
+      <w:r>
+        <w:t>…}</w:t>
+      </w:r>
+      <w:r>
+        <w:br/>
+        <w:t>These are not equal as no elements in either sets matches to other</w:t>
+      </w:r>
+    </w:p>
+    <w:p>
+      <w:r>
         <w:t>e. Elements of M2: (1,1,1,2,3), (1,1,4,5,6), (1,1,1,1,1), (2,2,1,2,3), (2,2,4,5,6), (2,2,1,1,1), (1,2,1,2,3), (1,2,4,5,6), (1,2,1,1,1), (2,1,1,2,3), (2,1,4,5,6), (2,1,1,1,1)</w:t>
       </w:r>
     </w:p>
     <w:p>
-      <w:pPr>
-        <w:rPr>
-          <w:b/>
-          <w:bCs/>
-        </w:rPr>
-      </w:pPr>
-      <w:r>
-        <w:rPr>
-          <w:b/>
-          <w:bCs/>
-        </w:rPr>
+      <w:r>
         <w:t>Elements of M3: ((1,1),(1,2,3)), ((2,2),(1,2,3)), ((1,2),(1,2,3)), ((2,1),(1,2,3)), ((1,1),(4,5,6)), ((2,2),(4,5,6)), ((1,2),(4,5,6)), ((2,1),(4,5,6)), ((1,1),(1,1,1)), ((2,2),(1,1,1)), ((1,2),(1,1,1)), ((2,1),(1,1,1))</w:t>
       </w:r>
     </w:p>
     <w:p>
-      <w:pPr>
-        <w:rPr>
-          <w:b/>
-          <w:bCs/>
-        </w:rPr>
-      </w:pPr>
-      <w:r>
-        <w:rPr>
-          <w:b/>
-          <w:bCs/>
-        </w:rPr>
+      <w:r>
         <w:t>They are not equal, as M2 has 12 elements with each element containing 5 natural numbers, but M3 has 12 elements with each element containing 2 tuples—one with 2 natural numbers and the other with 3 natural numbers.</w:t>
       </w:r>
     </w:p>
     <w:p>
-      <w:pPr>
-        <w:rPr>
-          <w:b/>
-          <w:bCs/>
-        </w:rPr>
-      </w:pPr>
-      <w:r>
-        <w:rPr>
-          <w:b/>
-          <w:bCs/>
-        </w:rPr>
+      <w:r>
         <w:t>f. Elements of M4: (1,1,1,2,3), (1,1,1,1,1), (1,2,1,2,3), (1,2,1,1,1)</w:t>
       </w:r>
     </w:p>
     <w:p>
-      <w:pPr>
-        <w:rPr>
-          <w:b/>
-          <w:bCs/>
-        </w:rPr>
-      </w:pPr>
-      <w:r>
-        <w:rPr>
-          <w:b/>
-          <w:bCs/>
-        </w:rPr>
+      <w:r>
         <w:t>g. Elements of M5: (1,1), (2,2)</w:t>
       </w:r>
     </w:p>
@@ -2219,6 +2101,7 @@
   <w:style w:type="character" w:default="1" w:styleId="DefaultParagraphFont">
     <w:name w:val="Default Paragraph Font"/>
     <w:uiPriority w:val="1"/>
+    <w:semiHidden/>
     <w:unhideWhenUsed/>
   </w:style>
   <w:style w:type="table" w:default="1" w:styleId="TableNormal">

</xml_diff>